<commit_message>
Changement des langues des documents HTML
</commit_message>
<xml_diff>
--- a/Rapport.docx
+++ b/Rapport.docx
@@ -158,7 +158,15 @@
         </w:numPr>
       </w:pPr>
       <w:r>
-        <w:t>Keyword Stuffing (SEO)</w:t>
+        <w:t xml:space="preserve">Keyword </w:t>
+      </w:r>
+      <w:proofErr w:type="spellStart"/>
+      <w:r>
+        <w:t>Stuffing</w:t>
+      </w:r>
+      <w:proofErr w:type="spellEnd"/>
+      <w:r>
+        <w:t xml:space="preserve"> (SEO)</w:t>
       </w:r>
     </w:p>
     <w:p>
@@ -365,7 +373,15 @@
         <w:t xml:space="preserve"> </w:t>
       </w:r>
       <w:r>
-        <w:t xml:space="preserve">Changer "paris" pour "lyon" et ajouter </w:t>
+        <w:t>Changer "paris" pour "</w:t>
+      </w:r>
+      <w:proofErr w:type="spellStart"/>
+      <w:r>
+        <w:t>lyon</w:t>
+      </w:r>
+      <w:proofErr w:type="spellEnd"/>
+      <w:r>
+        <w:t xml:space="preserve">" et ajouter </w:t>
       </w:r>
       <w:r>
         <w:t>les mots-clés manquants</w:t>
@@ -417,6 +433,11 @@
       </w:r>
     </w:p>
     <w:p>
+      <w:r>
+        <w:br w:type="page"/>
+      </w:r>
+    </w:p>
+    <w:p>
       <w:pPr>
         <w:pStyle w:val="Paragraphedeliste"/>
         <w:numPr>
@@ -425,6 +446,7 @@
         </w:numPr>
       </w:pPr>
       <w:r>
+        <w:lastRenderedPageBreak/>
         <w:t>Méta-description (SEO)</w:t>
       </w:r>
     </w:p>
@@ -440,7 +462,15 @@
         <w:t xml:space="preserve"> </w:t>
       </w:r>
       <w:r>
-        <w:t xml:space="preserve">Il n'y a pas de meta-description sur </w:t>
+        <w:t xml:space="preserve">Il n'y a pas de </w:t>
+      </w:r>
+      <w:proofErr w:type="spellStart"/>
+      <w:r>
+        <w:t>meta</w:t>
+      </w:r>
+      <w:proofErr w:type="spellEnd"/>
+      <w:r>
+        <w:t xml:space="preserve">-description sur </w:t>
       </w:r>
       <w:r>
         <w:t>les deux pages</w:t>
@@ -467,7 +497,91 @@
         <w:t xml:space="preserve"> sur chacune des pages.</w:t>
       </w:r>
     </w:p>
+    <w:p>
+      <w:r>
+        <w:rPr>
+          <w:noProof/>
+        </w:rPr>
+        <w:drawing>
+          <wp:inline distT="0" distB="0" distL="0" distR="0" wp14:anchorId="6CC66BEE" wp14:editId="05810F41">
+            <wp:extent cx="5760720" cy="2310765"/>
+            <wp:effectExtent l="0" t="0" r="0" b="0"/>
+            <wp:docPr id="8" name="Image 8"/>
+            <wp:cNvGraphicFramePr>
+              <a:graphicFrameLocks xmlns:a="http://schemas.openxmlformats.org/drawingml/2006/main" noChangeAspect="1"/>
+            </wp:cNvGraphicFramePr>
+            <a:graphic xmlns:a="http://schemas.openxmlformats.org/drawingml/2006/main">
+              <a:graphicData uri="http://schemas.openxmlformats.org/drawingml/2006/picture">
+                <pic:pic xmlns:pic="http://schemas.openxmlformats.org/drawingml/2006/picture">
+                  <pic:nvPicPr>
+                    <pic:cNvPr id="1" name=""/>
+                    <pic:cNvPicPr/>
+                  </pic:nvPicPr>
+                  <pic:blipFill>
+                    <a:blip r:embed="rId10"/>
+                    <a:stretch>
+                      <a:fillRect/>
+                    </a:stretch>
+                  </pic:blipFill>
+                  <pic:spPr>
+                    <a:xfrm>
+                      <a:off x="0" y="0"/>
+                      <a:ext cx="5760720" cy="2310765"/>
+                    </a:xfrm>
+                    <a:prstGeom prst="rect">
+                      <a:avLst/>
+                    </a:prstGeom>
+                  </pic:spPr>
+                </pic:pic>
+              </a:graphicData>
+            </a:graphic>
+          </wp:inline>
+        </w:drawing>
+      </w:r>
+    </w:p>
     <w:p/>
+    <w:p>
+      <w:r>
+        <w:rPr>
+          <w:noProof/>
+        </w:rPr>
+        <w:drawing>
+          <wp:inline distT="0" distB="0" distL="0" distR="0" wp14:anchorId="4C4A78BF" wp14:editId="62BCF5F4">
+            <wp:extent cx="5760720" cy="2278380"/>
+            <wp:effectExtent l="0" t="0" r="0" b="7620"/>
+            <wp:docPr id="9" name="Image 9"/>
+            <wp:cNvGraphicFramePr>
+              <a:graphicFrameLocks xmlns:a="http://schemas.openxmlformats.org/drawingml/2006/main" noChangeAspect="1"/>
+            </wp:cNvGraphicFramePr>
+            <a:graphic xmlns:a="http://schemas.openxmlformats.org/drawingml/2006/main">
+              <a:graphicData uri="http://schemas.openxmlformats.org/drawingml/2006/picture">
+                <pic:pic xmlns:pic="http://schemas.openxmlformats.org/drawingml/2006/picture">
+                  <pic:nvPicPr>
+                    <pic:cNvPr id="1" name=""/>
+                    <pic:cNvPicPr/>
+                  </pic:nvPicPr>
+                  <pic:blipFill>
+                    <a:blip r:embed="rId11"/>
+                    <a:stretch>
+                      <a:fillRect/>
+                    </a:stretch>
+                  </pic:blipFill>
+                  <pic:spPr>
+                    <a:xfrm>
+                      <a:off x="0" y="0"/>
+                      <a:ext cx="5760720" cy="2278380"/>
+                    </a:xfrm>
+                    <a:prstGeom prst="rect">
+                      <a:avLst/>
+                    </a:prstGeom>
+                  </pic:spPr>
+                </pic:pic>
+              </a:graphicData>
+            </a:graphic>
+          </wp:inline>
+        </w:drawing>
+      </w:r>
+    </w:p>
     <w:sectPr>
       <w:pgSz w:w="11906" w:h="16838"/>
       <w:pgMar w:top="1417" w:right="1417" w:bottom="1417" w:left="1417" w:header="708" w:footer="708" w:gutter="0"/>

</xml_diff>

<commit_message>
rajout titre page accueil et keywords page2
</commit_message>
<xml_diff>
--- a/Rapport.docx
+++ b/Rapport.docx
@@ -9,12 +9,25 @@
           <w:ilvl w:val="0"/>
           <w:numId w:val="1"/>
         </w:numPr>
-      </w:pPr>
-      <w:r>
+        <w:rPr>
+          <w:b/>
+          <w:bCs/>
+          <w:color w:val="4472C4" w:themeColor="accent1"/>
+        </w:rPr>
+      </w:pPr>
+      <w:r>
+        <w:rPr>
+          <w:b/>
+          <w:bCs/>
+          <w:color w:val="4472C4" w:themeColor="accent1"/>
+        </w:rPr>
         <w:t>Format des images (Performance) :</w:t>
       </w:r>
     </w:p>
     <w:p>
+      <w:pPr>
+        <w:spacing w:after="20"/>
+      </w:pPr>
       <w:r>
         <w:rPr>
           <w:b/>
@@ -23,13 +36,13 @@
         <w:t>Explication :</w:t>
       </w:r>
       <w:r>
-        <w:t xml:space="preserve"> </w:t>
-      </w:r>
-      <w:r>
-        <w:t>Les formats de certaines images les rendent lourdes, et posent des problèmes de performance</w:t>
-      </w:r>
-    </w:p>
-    <w:p>
+        <w:t xml:space="preserve"> Les formats de certaines images les rendent lourdes, et posent des problèmes de performance</w:t>
+      </w:r>
+    </w:p>
+    <w:p>
+      <w:pPr>
+        <w:spacing w:after="20"/>
+      </w:pPr>
       <w:r>
         <w:rPr>
           <w:b/>
@@ -38,24 +51,38 @@
         <w:t>Bonne pratique :</w:t>
       </w:r>
       <w:r>
-        <w:t xml:space="preserve"> </w:t>
-      </w:r>
-      <w:r>
-        <w:t>Donner aux images avec de la transparence le format PNG et les images sans transparence le format JPG</w:t>
+        <w:t xml:space="preserve"> Donner aux images avec de la transparence le format PNG et les images sans transparence le format JPG</w:t>
       </w:r>
       <w:r>
         <w:t>.</w:t>
       </w:r>
     </w:p>
     <w:p>
+      <w:pPr>
+        <w:rPr>
+          <w:b/>
+          <w:bCs/>
+          <w:color w:val="70AD47" w:themeColor="accent6"/>
+        </w:rPr>
+      </w:pPr>
+      <w:r>
+        <w:rPr>
+          <w:b/>
+          <w:bCs/>
+          <w:color w:val="70AD47" w:themeColor="accent6"/>
+        </w:rPr>
+        <w:t>Avant :</w:t>
+      </w:r>
+    </w:p>
+    <w:p>
       <w:r>
         <w:rPr>
           <w:noProof/>
         </w:rPr>
         <w:drawing>
-          <wp:inline distT="0" distB="0" distL="0" distR="0" wp14:anchorId="06C0737D" wp14:editId="1A56E22C">
-            <wp:extent cx="5794271" cy="519379"/>
-            <wp:effectExtent l="0" t="0" r="0" b="0"/>
+          <wp:inline distT="0" distB="0" distL="0" distR="0" wp14:anchorId="06C0737D" wp14:editId="79AB8FF8">
+            <wp:extent cx="4582198" cy="410733"/>
+            <wp:effectExtent l="0" t="0" r="0" b="8890"/>
             <wp:docPr id="2" name="Image 2"/>
             <wp:cNvGraphicFramePr>
               <a:graphicFrameLocks xmlns:a="http://schemas.openxmlformats.org/drawingml/2006/main" noChangeAspect="1"/>
@@ -85,7 +112,7 @@
                   <pic:spPr bwMode="auto">
                     <a:xfrm>
                       <a:off x="0" y="0"/>
-                      <a:ext cx="6625234" cy="593864"/>
+                      <a:ext cx="5598020" cy="501788"/>
                     </a:xfrm>
                     <a:prstGeom prst="rect">
                       <a:avLst/>
@@ -104,7 +131,48 @@
     </w:p>
     <w:p>
       <w:r>
-        <w:t>Après modification des formats des images, le potentiel de réduction des images est plus faible.</w:t>
+        <w:rPr>
+          <w:b/>
+          <w:bCs/>
+          <w:color w:val="70AD47" w:themeColor="accent6"/>
+        </w:rPr>
+        <w:t>Après</w:t>
+      </w:r>
+      <w:r>
+        <w:t xml:space="preserve"> modification des formats des images, le potentiel de réduction des images est plus faible.</w:t>
+      </w:r>
+      <w:r>
+        <w:t xml:space="preserve"> </w:t>
+      </w:r>
+      <w:r>
+        <w:rPr>
+          <w:color w:val="70AD47" w:themeColor="accent6"/>
+        </w:rPr>
+        <w:t xml:space="preserve">Donc </w:t>
+      </w:r>
+      <w:r>
+        <w:rPr>
+          <w:color w:val="70AD47" w:themeColor="accent6"/>
+        </w:rPr>
+        <w:t xml:space="preserve">On peut apercevoir </w:t>
+      </w:r>
+      <w:r>
+        <w:rPr>
+          <w:color w:val="70AD47" w:themeColor="accent6"/>
+        </w:rPr>
+        <w:t xml:space="preserve">une vitesse de chargement des images </w:t>
+      </w:r>
+      <w:r>
+        <w:rPr>
+          <w:color w:val="70AD47" w:themeColor="accent6"/>
+        </w:rPr>
+        <w:t xml:space="preserve">qui est </w:t>
+      </w:r>
+      <w:r>
+        <w:rPr>
+          <w:color w:val="70AD47" w:themeColor="accent6"/>
+        </w:rPr>
+        <w:t xml:space="preserve">plus rapide. </w:t>
       </w:r>
     </w:p>
     <w:p>
@@ -113,9 +181,9 @@
           <w:noProof/>
         </w:rPr>
         <w:drawing>
-          <wp:inline distT="0" distB="0" distL="0" distR="0" wp14:anchorId="28F9B50B" wp14:editId="16CC501D">
-            <wp:extent cx="5760720" cy="354330"/>
-            <wp:effectExtent l="0" t="0" r="0" b="7620"/>
+          <wp:inline distT="0" distB="0" distL="0" distR="0" wp14:anchorId="28F9B50B" wp14:editId="1CA40BD8">
+            <wp:extent cx="4541407" cy="279333"/>
+            <wp:effectExtent l="0" t="0" r="0" b="6985"/>
             <wp:docPr id="1" name="Image 1"/>
             <wp:cNvGraphicFramePr>
               <a:graphicFrameLocks xmlns:a="http://schemas.openxmlformats.org/drawingml/2006/main" noChangeAspect="1"/>
@@ -136,7 +204,7 @@
                   <pic:spPr>
                     <a:xfrm>
                       <a:off x="0" y="0"/>
-                      <a:ext cx="5760720" cy="354330"/>
+                      <a:ext cx="5095958" cy="313442"/>
                     </a:xfrm>
                     <a:prstGeom prst="rect">
                       <a:avLst/>
@@ -156,38 +224,104 @@
           <w:ilvl w:val="0"/>
           <w:numId w:val="1"/>
         </w:numPr>
-      </w:pPr>
-      <w:r>
+        <w:rPr>
+          <w:b/>
+          <w:bCs/>
+          <w:color w:val="4472C4" w:themeColor="accent1"/>
+        </w:rPr>
+      </w:pPr>
+      <w:r>
+        <w:rPr>
+          <w:b/>
+          <w:bCs/>
+          <w:color w:val="4472C4" w:themeColor="accent1"/>
+        </w:rPr>
         <w:t xml:space="preserve">Keyword </w:t>
       </w:r>
       <w:proofErr w:type="spellStart"/>
       <w:r>
+        <w:rPr>
+          <w:b/>
+          <w:bCs/>
+          <w:color w:val="4472C4" w:themeColor="accent1"/>
+        </w:rPr>
         <w:t>Stuffing</w:t>
       </w:r>
       <w:proofErr w:type="spellEnd"/>
       <w:r>
+        <w:rPr>
+          <w:b/>
+          <w:bCs/>
+          <w:color w:val="4472C4" w:themeColor="accent1"/>
+        </w:rPr>
         <w:t xml:space="preserve"> (SEO)</w:t>
       </w:r>
     </w:p>
     <w:p>
-      <w:r>
-        <w:rPr>
-          <w:b/>
-          <w:bCs/>
-        </w:rPr>
-        <w:t>Explication :</w:t>
+      <w:pPr>
+        <w:spacing w:after="20"/>
+      </w:pPr>
+      <w:r>
+        <w:rPr>
+          <w:b/>
+          <w:bCs/>
+        </w:rPr>
+        <w:t>Expl</w:t>
+      </w:r>
+      <w:r>
+        <w:rPr>
+          <w:b/>
+          <w:bCs/>
+        </w:rPr>
+        <w:t>i</w:t>
+      </w:r>
+      <w:r>
+        <w:rPr>
+          <w:b/>
+          <w:bCs/>
+        </w:rPr>
+        <w:t>cation :</w:t>
+      </w:r>
+      <w:r>
+        <w:t xml:space="preserve"> Dans les mots-clés, il y a répétition de "agence design"</w:t>
+      </w:r>
+      <w:r>
+        <w:t>.</w:t>
       </w:r>
       <w:r>
         <w:t xml:space="preserve"> </w:t>
       </w:r>
       <w:r>
-        <w:t>Dans les mots-clés, il y a répétition de "agence design"</w:t>
-      </w:r>
-      <w:r>
+        <w:rPr>
+          <w:color w:val="70AD47" w:themeColor="accent6"/>
+        </w:rPr>
+        <w:t xml:space="preserve">Cela peut être perçu comme du </w:t>
+      </w:r>
+      <w:proofErr w:type="spellStart"/>
+      <w:r>
+        <w:rPr>
+          <w:color w:val="70AD47" w:themeColor="accent6"/>
+        </w:rPr>
+        <w:t>blackhat</w:t>
+      </w:r>
+      <w:proofErr w:type="spellEnd"/>
+      <w:r>
+        <w:rPr>
+          <w:color w:val="70AD47" w:themeColor="accent6"/>
+        </w:rPr>
+        <w:t>. Cela est donc une mauvaise pratique et être rejeter par Google</w:t>
+      </w:r>
+      <w:r>
+        <w:rPr>
+          <w:color w:val="70AD47" w:themeColor="accent6"/>
+        </w:rPr>
         <w:t>.</w:t>
       </w:r>
     </w:p>
     <w:p>
+      <w:pPr>
+        <w:spacing w:after="20"/>
+      </w:pPr>
       <w:r>
         <w:rPr>
           <w:b/>
@@ -196,13 +330,27 @@
         <w:t>Bonne pratique :</w:t>
       </w:r>
       <w:r>
-        <w:t xml:space="preserve"> </w:t>
-      </w:r>
-      <w:r>
-        <w:t>Ne mettre le mot-clé qu'une seule fois</w:t>
-      </w:r>
-      <w:r>
-        <w:t>.</w:t>
+        <w:t xml:space="preserve"> Ne mettre le mot-clé qu'une seule fois</w:t>
+      </w:r>
+      <w:r>
+        <w:t xml:space="preserve">. </w:t>
+      </w:r>
+    </w:p>
+    <w:p>
+      <w:pPr>
+        <w:rPr>
+          <w:b/>
+          <w:bCs/>
+          <w:color w:val="70AD47" w:themeColor="accent6"/>
+        </w:rPr>
+      </w:pPr>
+      <w:r>
+        <w:rPr>
+          <w:b/>
+          <w:bCs/>
+          <w:color w:val="70AD47" w:themeColor="accent6"/>
+        </w:rPr>
+        <w:t>Avant :</w:t>
       </w:r>
     </w:p>
     <w:p>
@@ -211,9 +359,9 @@
           <w:noProof/>
         </w:rPr>
         <w:drawing>
-          <wp:inline distT="0" distB="0" distL="0" distR="0" wp14:anchorId="7799A489" wp14:editId="49E1C611">
-            <wp:extent cx="5760720" cy="438785"/>
-            <wp:effectExtent l="0" t="0" r="0" b="0"/>
+          <wp:inline distT="0" distB="0" distL="0" distR="0" wp14:anchorId="7799A489" wp14:editId="13BBC4DA">
+            <wp:extent cx="4667179" cy="355492"/>
+            <wp:effectExtent l="0" t="0" r="635" b="6985"/>
             <wp:docPr id="4" name="Image 4"/>
             <wp:cNvGraphicFramePr>
               <a:graphicFrameLocks xmlns:a="http://schemas.openxmlformats.org/drawingml/2006/main" noChangeAspect="1"/>
@@ -234,7 +382,7 @@
                   <pic:spPr>
                     <a:xfrm>
                       <a:off x="0" y="0"/>
-                      <a:ext cx="5760720" cy="438785"/>
+                      <a:ext cx="4829297" cy="367840"/>
                     </a:xfrm>
                     <a:prstGeom prst="rect">
                       <a:avLst/>
@@ -248,13 +396,30 @@
       </w:r>
     </w:p>
     <w:p>
+      <w:pPr>
+        <w:rPr>
+          <w:b/>
+          <w:bCs/>
+          <w:color w:val="70AD47" w:themeColor="accent6"/>
+        </w:rPr>
+      </w:pPr>
+      <w:r>
+        <w:rPr>
+          <w:b/>
+          <w:bCs/>
+          <w:color w:val="70AD47" w:themeColor="accent6"/>
+        </w:rPr>
+        <w:t>Après :</w:t>
+      </w:r>
+    </w:p>
+    <w:p>
       <w:r>
         <w:rPr>
           <w:noProof/>
         </w:rPr>
         <w:drawing>
-          <wp:inline distT="0" distB="0" distL="0" distR="0" wp14:anchorId="75D17978" wp14:editId="400E787D">
-            <wp:extent cx="5760720" cy="407035"/>
+          <wp:inline distT="0" distB="0" distL="0" distR="0" wp14:anchorId="75D17978" wp14:editId="3E0FD86A">
+            <wp:extent cx="4654205" cy="328852"/>
             <wp:effectExtent l="0" t="0" r="0" b="0"/>
             <wp:docPr id="5" name="Image 5"/>
             <wp:cNvGraphicFramePr>
@@ -276,7 +441,7 @@
                   <pic:spPr>
                     <a:xfrm>
                       <a:off x="0" y="0"/>
-                      <a:ext cx="5760720" cy="407035"/>
+                      <a:ext cx="4988099" cy="352444"/>
                     </a:xfrm>
                     <a:prstGeom prst="rect">
                       <a:avLst/>
@@ -296,12 +461,25 @@
           <w:ilvl w:val="0"/>
           <w:numId w:val="1"/>
         </w:numPr>
-      </w:pPr>
-      <w:r>
+        <w:rPr>
+          <w:b/>
+          <w:bCs/>
+          <w:color w:val="5B9BD5" w:themeColor="accent5"/>
+        </w:rPr>
+      </w:pPr>
+      <w:r>
+        <w:rPr>
+          <w:b/>
+          <w:bCs/>
+          <w:color w:val="5B9BD5" w:themeColor="accent5"/>
+        </w:rPr>
         <w:t>Mots-clés invalides (SEO)</w:t>
       </w:r>
     </w:p>
     <w:p>
+      <w:pPr>
+        <w:spacing w:after="20"/>
+      </w:pPr>
       <w:r>
         <w:rPr>
           <w:b/>
@@ -318,6 +496,104 @@
       <w:r>
         <w:t>.</w:t>
       </w:r>
+      <w:r>
+        <w:t xml:space="preserve"> </w:t>
+      </w:r>
+      <w:r>
+        <w:rPr>
+          <w:color w:val="70AD47" w:themeColor="accent6"/>
+        </w:rPr>
+        <w:t>Ainsi, le fait de mettre une mauvaise localisation</w:t>
+      </w:r>
+      <w:r>
+        <w:rPr>
+          <w:color w:val="70AD47" w:themeColor="accent6"/>
+        </w:rPr>
+        <w:t xml:space="preserve"> « Paris » au lieu de « Lyon »</w:t>
+      </w:r>
+      <w:r>
+        <w:rPr>
+          <w:color w:val="70AD47" w:themeColor="accent6"/>
+        </w:rPr>
+        <w:t xml:space="preserve"> peut induire en erreur </w:t>
+      </w:r>
+      <w:r>
+        <w:rPr>
+          <w:color w:val="70AD47" w:themeColor="accent6"/>
+        </w:rPr>
+        <w:t>G</w:t>
+      </w:r>
+      <w:r>
+        <w:rPr>
+          <w:color w:val="70AD47" w:themeColor="accent6"/>
+        </w:rPr>
+        <w:t xml:space="preserve">oogle et </w:t>
+      </w:r>
+      <w:r>
+        <w:rPr>
+          <w:color w:val="70AD47" w:themeColor="accent6"/>
+        </w:rPr>
+        <w:t xml:space="preserve">peut entrainer </w:t>
+      </w:r>
+      <w:r>
+        <w:rPr>
+          <w:color w:val="70AD47" w:themeColor="accent6"/>
+        </w:rPr>
+        <w:t>un mauvais référencement</w:t>
+      </w:r>
+      <w:r>
+        <w:rPr>
+          <w:color w:val="70AD47" w:themeColor="accent6"/>
+        </w:rPr>
+        <w:t xml:space="preserve"> SEO.</w:t>
+      </w:r>
+    </w:p>
+    <w:p>
+      <w:pPr>
+        <w:spacing w:after="20"/>
+      </w:pPr>
+      <w:r>
+        <w:rPr>
+          <w:b/>
+          <w:bCs/>
+        </w:rPr>
+        <w:t>Bonne pratique :</w:t>
+      </w:r>
+      <w:r>
+        <w:t xml:space="preserve"> Changer "</w:t>
+      </w:r>
+      <w:r>
+        <w:t>P</w:t>
+      </w:r>
+      <w:r>
+        <w:t>aris" pour "</w:t>
+      </w:r>
+      <w:r>
+        <w:t>Lyon</w:t>
+      </w:r>
+      <w:r>
+        <w:t>" et ajouter les mots-clés manquants</w:t>
+      </w:r>
+      <w:r>
+        <w:t>.</w:t>
+      </w:r>
+    </w:p>
+    <w:p>
+      <w:pPr>
+        <w:rPr>
+          <w:b/>
+          <w:bCs/>
+          <w:color w:val="70AD47" w:themeColor="accent6"/>
+        </w:rPr>
+      </w:pPr>
+      <w:r>
+        <w:rPr>
+          <w:b/>
+          <w:bCs/>
+          <w:color w:val="70AD47" w:themeColor="accent6"/>
+        </w:rPr>
+        <w:t>Avant</w:t>
+      </w:r>
     </w:p>
     <w:p>
       <w:r>
@@ -325,9 +601,9 @@
           <w:noProof/>
         </w:rPr>
         <w:drawing>
-          <wp:inline distT="0" distB="0" distL="0" distR="0" wp14:anchorId="7AD71ACB" wp14:editId="21E45334">
-            <wp:extent cx="5760720" cy="407035"/>
-            <wp:effectExtent l="0" t="0" r="0" b="0"/>
+          <wp:inline distT="0" distB="0" distL="0" distR="0" wp14:anchorId="7AD71ACB" wp14:editId="1EA5C241">
+            <wp:extent cx="4748835" cy="335538"/>
+            <wp:effectExtent l="0" t="0" r="0" b="7620"/>
             <wp:docPr id="6" name="Image 6"/>
             <wp:cNvGraphicFramePr>
               <a:graphicFrameLocks xmlns:a="http://schemas.openxmlformats.org/drawingml/2006/main" noChangeAspect="1"/>
@@ -348,7 +624,7 @@
                   <pic:spPr>
                     <a:xfrm>
                       <a:off x="0" y="0"/>
-                      <a:ext cx="5760720" cy="407035"/>
+                      <a:ext cx="5527588" cy="390562"/>
                     </a:xfrm>
                     <a:prstGeom prst="rect">
                       <a:avLst/>
@@ -362,32 +638,20 @@
       </w:r>
     </w:p>
     <w:p>
-      <w:r>
-        <w:rPr>
-          <w:b/>
-          <w:bCs/>
-        </w:rPr>
-        <w:t>Bonne pratique :</w:t>
-      </w:r>
-      <w:r>
-        <w:t xml:space="preserve"> </w:t>
-      </w:r>
-      <w:r>
-        <w:t>Changer "paris" pour "</w:t>
-      </w:r>
-      <w:proofErr w:type="spellStart"/>
-      <w:r>
-        <w:t>lyon</w:t>
-      </w:r>
-      <w:proofErr w:type="spellEnd"/>
-      <w:r>
-        <w:t xml:space="preserve">" et ajouter </w:t>
-      </w:r>
-      <w:r>
-        <w:t>les mots-clés manquants</w:t>
-      </w:r>
-      <w:r>
-        <w:t>.</w:t>
+      <w:pPr>
+        <w:rPr>
+          <w:b/>
+          <w:bCs/>
+          <w:color w:val="70AD47" w:themeColor="accent6"/>
+        </w:rPr>
+      </w:pPr>
+      <w:r>
+        <w:rPr>
+          <w:b/>
+          <w:bCs/>
+          <w:color w:val="70AD47" w:themeColor="accent6"/>
+        </w:rPr>
+        <w:t>Après</w:t>
       </w:r>
     </w:p>
     <w:p>
@@ -396,8 +660,8 @@
           <w:noProof/>
         </w:rPr>
         <w:drawing>
-          <wp:inline distT="0" distB="0" distL="0" distR="0" wp14:anchorId="23376761" wp14:editId="508A9AC4">
-            <wp:extent cx="5760720" cy="441960"/>
+          <wp:inline distT="0" distB="0" distL="0" distR="0" wp14:anchorId="23376761" wp14:editId="51630B42">
+            <wp:extent cx="4733410" cy="363145"/>
             <wp:effectExtent l="0" t="0" r="0" b="0"/>
             <wp:docPr id="7" name="Image 7"/>
             <wp:cNvGraphicFramePr>
@@ -419,7 +683,7 @@
                   <pic:spPr>
                     <a:xfrm>
                       <a:off x="0" y="0"/>
-                      <a:ext cx="5760720" cy="441960"/>
+                      <a:ext cx="5370567" cy="412027"/>
                     </a:xfrm>
                     <a:prstGeom prst="rect">
                       <a:avLst/>
@@ -444,13 +708,42 @@
           <w:ilvl w:val="0"/>
           <w:numId w:val="1"/>
         </w:numPr>
-      </w:pPr>
-      <w:r>
+        <w:rPr>
+          <w:b/>
+          <w:bCs/>
+          <w:color w:val="5B9BD5" w:themeColor="accent5"/>
+        </w:rPr>
+      </w:pPr>
+      <w:r>
+        <w:rPr>
+          <w:b/>
+          <w:bCs/>
+          <w:color w:val="5B9BD5" w:themeColor="accent5"/>
+        </w:rPr>
         <w:lastRenderedPageBreak/>
-        <w:t>Méta-description (SEO)</w:t>
-      </w:r>
-    </w:p>
-    <w:p>
+        <w:t xml:space="preserve">Méta-description </w:t>
+      </w:r>
+      <w:r>
+        <w:rPr>
+          <w:b/>
+          <w:bCs/>
+          <w:color w:val="5B9BD5" w:themeColor="accent5"/>
+        </w:rPr>
+        <w:t xml:space="preserve">– titre </w:t>
+      </w:r>
+      <w:r>
+        <w:rPr>
+          <w:b/>
+          <w:bCs/>
+          <w:color w:val="5B9BD5" w:themeColor="accent5"/>
+        </w:rPr>
+        <w:t>(SEO)</w:t>
+      </w:r>
+    </w:p>
+    <w:p>
+      <w:pPr>
+        <w:spacing w:after="20"/>
+      </w:pPr>
       <w:r>
         <w:rPr>
           <w:b/>
@@ -459,42 +752,93 @@
         <w:t>Explication :</w:t>
       </w:r>
       <w:r>
+        <w:t xml:space="preserve"> Il n'y a pas de </w:t>
+      </w:r>
+      <w:r>
+        <w:t>méta</w:t>
+      </w:r>
+      <w:r>
+        <w:t>-description</w:t>
+      </w:r>
+      <w:r>
         <w:t xml:space="preserve"> </w:t>
       </w:r>
       <w:r>
-        <w:t xml:space="preserve">Il n'y a pas de </w:t>
-      </w:r>
-      <w:proofErr w:type="spellStart"/>
-      <w:r>
-        <w:t>meta</w:t>
-      </w:r>
-      <w:proofErr w:type="spellEnd"/>
-      <w:r>
-        <w:t xml:space="preserve">-description sur </w:t>
+        <w:t>et de titre</w:t>
+      </w:r>
+      <w:r>
+        <w:t xml:space="preserve"> sur </w:t>
       </w:r>
       <w:r>
         <w:t>les deux pages</w:t>
       </w:r>
       <w:r>
+        <w:t xml:space="preserve">. </w:t>
+      </w:r>
+      <w:r>
+        <w:rPr>
+          <w:color w:val="70AD47" w:themeColor="accent6"/>
+        </w:rPr>
+        <w:t>Cela peut poser problème car le manque de titre et de méta description diminuent le référencement SEO et ne permet</w:t>
+      </w:r>
+      <w:r>
+        <w:rPr>
+          <w:color w:val="70AD47" w:themeColor="accent6"/>
+        </w:rPr>
+        <w:t xml:space="preserve"> </w:t>
+      </w:r>
+      <w:r>
+        <w:rPr>
+          <w:color w:val="70AD47" w:themeColor="accent6"/>
+        </w:rPr>
+        <w:t xml:space="preserve">pas </w:t>
+      </w:r>
+      <w:r>
+        <w:rPr>
+          <w:color w:val="70AD47" w:themeColor="accent6"/>
+        </w:rPr>
+        <w:t>d’être visible dans Google.</w:t>
+      </w:r>
+    </w:p>
+    <w:p>
+      <w:pPr>
+        <w:spacing w:after="20"/>
+      </w:pPr>
+      <w:r>
+        <w:rPr>
+          <w:b/>
+          <w:bCs/>
+        </w:rPr>
+        <w:t>Bonne pratique :</w:t>
+      </w:r>
+      <w:r>
+        <w:t xml:space="preserve"> Ajouter une méta-description</w:t>
+      </w:r>
+      <w:r>
+        <w:t xml:space="preserve"> sur chacune des pages</w:t>
+      </w:r>
+      <w:r>
+        <w:t xml:space="preserve"> et le titre</w:t>
+      </w:r>
+      <w:r>
         <w:t>.</w:t>
       </w:r>
     </w:p>
     <w:p>
-      <w:r>
-        <w:rPr>
-          <w:b/>
-          <w:bCs/>
-        </w:rPr>
-        <w:t>Bonne pratique :</w:t>
-      </w:r>
-      <w:r>
-        <w:t xml:space="preserve"> </w:t>
-      </w:r>
-      <w:r>
-        <w:t>Ajouter une méta-description</w:t>
-      </w:r>
-      <w:r>
-        <w:t xml:space="preserve"> sur chacune des pages.</w:t>
+      <w:pPr>
+        <w:rPr>
+          <w:b/>
+          <w:bCs/>
+          <w:color w:val="70AD47" w:themeColor="accent6"/>
+        </w:rPr>
+      </w:pPr>
+      <w:r>
+        <w:rPr>
+          <w:b/>
+          <w:bCs/>
+          <w:color w:val="70AD47" w:themeColor="accent6"/>
+        </w:rPr>
+        <w:t>Avant :</w:t>
       </w:r>
     </w:p>
     <w:p>
@@ -503,8 +847,8 @@
           <w:noProof/>
         </w:rPr>
         <w:drawing>
-          <wp:inline distT="0" distB="0" distL="0" distR="0" wp14:anchorId="6CC66BEE" wp14:editId="05810F41">
-            <wp:extent cx="5760720" cy="2310765"/>
+          <wp:inline distT="0" distB="0" distL="0" distR="0" wp14:anchorId="6CC66BEE" wp14:editId="6FE6F54C">
+            <wp:extent cx="4140294" cy="1660773"/>
             <wp:effectExtent l="0" t="0" r="0" b="0"/>
             <wp:docPr id="8" name="Image 8"/>
             <wp:cNvGraphicFramePr>
@@ -526,7 +870,7 @@
                   <pic:spPr>
                     <a:xfrm>
                       <a:off x="0" y="0"/>
-                      <a:ext cx="5760720" cy="2310765"/>
+                      <a:ext cx="4214175" cy="1690408"/>
                     </a:xfrm>
                     <a:prstGeom prst="rect">
                       <a:avLst/>
@@ -539,16 +883,32 @@
         </w:drawing>
       </w:r>
     </w:p>
-    <w:p/>
+    <w:p>
+      <w:pPr>
+        <w:rPr>
+          <w:b/>
+          <w:bCs/>
+          <w:color w:val="70AD47" w:themeColor="accent6"/>
+        </w:rPr>
+      </w:pPr>
+      <w:r>
+        <w:rPr>
+          <w:b/>
+          <w:bCs/>
+          <w:color w:val="70AD47" w:themeColor="accent6"/>
+        </w:rPr>
+        <w:t>Après :</w:t>
+      </w:r>
+    </w:p>
     <w:p>
       <w:r>
         <w:rPr>
           <w:noProof/>
         </w:rPr>
         <w:drawing>
-          <wp:inline distT="0" distB="0" distL="0" distR="0" wp14:anchorId="4C4A78BF" wp14:editId="62BCF5F4">
-            <wp:extent cx="5760720" cy="2278380"/>
-            <wp:effectExtent l="0" t="0" r="0" b="7620"/>
+          <wp:inline distT="0" distB="0" distL="0" distR="0" wp14:anchorId="4C4A78BF" wp14:editId="06455FE7">
+            <wp:extent cx="4109246" cy="1625218"/>
+            <wp:effectExtent l="0" t="0" r="5715" b="0"/>
             <wp:docPr id="9" name="Image 9"/>
             <wp:cNvGraphicFramePr>
               <a:graphicFrameLocks xmlns:a="http://schemas.openxmlformats.org/drawingml/2006/main" noChangeAspect="1"/>
@@ -569,7 +929,7 @@
                   <pic:spPr>
                     <a:xfrm>
                       <a:off x="0" y="0"/>
-                      <a:ext cx="5760720" cy="2278380"/>
+                      <a:ext cx="4271154" cy="1689253"/>
                     </a:xfrm>
                     <a:prstGeom prst="rect">
                       <a:avLst/>
@@ -580,6 +940,764 @@
             </a:graphic>
           </wp:inline>
         </w:drawing>
+      </w:r>
+    </w:p>
+    <w:p>
+      <w:r>
+        <w:br w:type="page"/>
+      </w:r>
+    </w:p>
+    <w:p>
+      <w:pPr>
+        <w:pStyle w:val="Paragraphedeliste"/>
+        <w:numPr>
+          <w:ilvl w:val="0"/>
+          <w:numId w:val="1"/>
+        </w:numPr>
+        <w:rPr>
+          <w:b/>
+          <w:bCs/>
+          <w:color w:val="5B9BD5" w:themeColor="accent5"/>
+        </w:rPr>
+      </w:pPr>
+      <w:r>
+        <w:rPr>
+          <w:b/>
+          <w:bCs/>
+          <w:color w:val="5B9BD5" w:themeColor="accent5"/>
+        </w:rPr>
+        <w:lastRenderedPageBreak/>
+        <w:t>Langue (Accessibilité</w:t>
+      </w:r>
+      <w:r>
+        <w:rPr>
+          <w:b/>
+          <w:bCs/>
+          <w:color w:val="5B9BD5" w:themeColor="accent5"/>
+        </w:rPr>
+        <w:t>)</w:t>
+      </w:r>
+    </w:p>
+    <w:p>
+      <w:pPr>
+        <w:spacing w:after="20"/>
+      </w:pPr>
+      <w:r>
+        <w:rPr>
+          <w:b/>
+          <w:bCs/>
+        </w:rPr>
+        <w:t>Explication :</w:t>
+      </w:r>
+      <w:r>
+        <w:t xml:space="preserve"> Les documents html ont comme paramètre de langue "Default"</w:t>
+      </w:r>
+      <w:r>
+        <w:t>.</w:t>
+      </w:r>
+    </w:p>
+    <w:p>
+      <w:pPr>
+        <w:spacing w:after="20"/>
+      </w:pPr>
+      <w:r>
+        <w:rPr>
+          <w:b/>
+          <w:bCs/>
+        </w:rPr>
+        <w:t>Bonne pratique :</w:t>
+      </w:r>
+      <w:r>
+        <w:t xml:space="preserve"> Changer ce paramètre pour mettre "</w:t>
+      </w:r>
+      <w:proofErr w:type="spellStart"/>
+      <w:r>
+        <w:t>fr</w:t>
+      </w:r>
+      <w:proofErr w:type="spellEnd"/>
+      <w:r>
+        <w:t>" à la place</w:t>
+      </w:r>
+      <w:r>
+        <w:t xml:space="preserve">. </w:t>
+      </w:r>
+      <w:r>
+        <w:rPr>
+          <w:color w:val="70AD47" w:themeColor="accent6"/>
+        </w:rPr>
+        <w:t xml:space="preserve">Car il est important d’indiquer une langue correcte sur une page web. Cela permet une meilleure indexation sur le moteur de recherche. Permet </w:t>
+      </w:r>
+      <w:r>
+        <w:rPr>
+          <w:color w:val="70AD47" w:themeColor="accent6"/>
+        </w:rPr>
+        <w:t xml:space="preserve">d’être utiles </w:t>
+      </w:r>
+      <w:r>
+        <w:rPr>
+          <w:color w:val="70AD47" w:themeColor="accent6"/>
+        </w:rPr>
+        <w:t>aux outils de traduction automatique des moteurs de recherche</w:t>
+      </w:r>
+      <w:r>
+        <w:rPr>
+          <w:color w:val="70AD47" w:themeColor="accent6"/>
+        </w:rPr>
+        <w:t>.</w:t>
+      </w:r>
+    </w:p>
+    <w:p>
+      <w:pPr>
+        <w:rPr>
+          <w:b/>
+          <w:bCs/>
+          <w:color w:val="70AD47" w:themeColor="accent6"/>
+        </w:rPr>
+      </w:pPr>
+      <w:r>
+        <w:rPr>
+          <w:b/>
+          <w:bCs/>
+          <w:color w:val="70AD47" w:themeColor="accent6"/>
+        </w:rPr>
+        <w:t>Avant</w:t>
+      </w:r>
+      <w:r>
+        <w:rPr>
+          <w:b/>
+          <w:bCs/>
+          <w:color w:val="70AD47" w:themeColor="accent6"/>
+        </w:rPr>
+        <w:t> :</w:t>
+      </w:r>
+    </w:p>
+    <w:p>
+      <w:r>
+        <w:rPr>
+          <w:noProof/>
+        </w:rPr>
+        <w:drawing>
+          <wp:inline distT="0" distB="0" distL="0" distR="0" wp14:anchorId="4D383BAC" wp14:editId="3826BD70">
+            <wp:extent cx="4296660" cy="1274505"/>
+            <wp:effectExtent l="0" t="0" r="8890" b="1905"/>
+            <wp:docPr id="10" name="Image 10"/>
+            <wp:cNvGraphicFramePr>
+              <a:graphicFrameLocks xmlns:a="http://schemas.openxmlformats.org/drawingml/2006/main" noChangeAspect="1"/>
+            </wp:cNvGraphicFramePr>
+            <a:graphic xmlns:a="http://schemas.openxmlformats.org/drawingml/2006/main">
+              <a:graphicData uri="http://schemas.openxmlformats.org/drawingml/2006/picture">
+                <pic:pic xmlns:pic="http://schemas.openxmlformats.org/drawingml/2006/picture">
+                  <pic:nvPicPr>
+                    <pic:cNvPr id="1" name=""/>
+                    <pic:cNvPicPr/>
+                  </pic:nvPicPr>
+                  <pic:blipFill>
+                    <a:blip r:embed="rId12">
+                      <a:extLst>
+                        <a:ext uri="{28A0092B-C50C-407E-A947-70E740481C1C}">
+                          <a14:useLocalDpi xmlns:a14="http://schemas.microsoft.com/office/drawing/2010/main" val="0"/>
+                        </a:ext>
+                      </a:extLst>
+                    </a:blip>
+                    <a:stretch>
+                      <a:fillRect/>
+                    </a:stretch>
+                  </pic:blipFill>
+                  <pic:spPr>
+                    <a:xfrm>
+                      <a:off x="0" y="0"/>
+                      <a:ext cx="4333261" cy="1285362"/>
+                    </a:xfrm>
+                    <a:prstGeom prst="rect">
+                      <a:avLst/>
+                    </a:prstGeom>
+                  </pic:spPr>
+                </pic:pic>
+              </a:graphicData>
+            </a:graphic>
+          </wp:inline>
+        </w:drawing>
+      </w:r>
+    </w:p>
+    <w:p>
+      <w:r>
+        <w:rPr>
+          <w:noProof/>
+        </w:rPr>
+        <w:drawing>
+          <wp:inline distT="0" distB="0" distL="0" distR="0" wp14:anchorId="3A7A2F02" wp14:editId="28C0A1B5">
+            <wp:extent cx="4266067" cy="705838"/>
+            <wp:effectExtent l="0" t="0" r="1270" b="0"/>
+            <wp:docPr id="12" name="Image 12"/>
+            <wp:cNvGraphicFramePr>
+              <a:graphicFrameLocks xmlns:a="http://schemas.openxmlformats.org/drawingml/2006/main" noChangeAspect="1"/>
+            </wp:cNvGraphicFramePr>
+            <a:graphic xmlns:a="http://schemas.openxmlformats.org/drawingml/2006/main">
+              <a:graphicData uri="http://schemas.openxmlformats.org/drawingml/2006/picture">
+                <pic:pic xmlns:pic="http://schemas.openxmlformats.org/drawingml/2006/picture">
+                  <pic:nvPicPr>
+                    <pic:cNvPr id="1" name=""/>
+                    <pic:cNvPicPr/>
+                  </pic:nvPicPr>
+                  <pic:blipFill>
+                    <a:blip r:embed="rId13"/>
+                    <a:stretch>
+                      <a:fillRect/>
+                    </a:stretch>
+                  </pic:blipFill>
+                  <pic:spPr>
+                    <a:xfrm>
+                      <a:off x="0" y="0"/>
+                      <a:ext cx="4455332" cy="737153"/>
+                    </a:xfrm>
+                    <a:prstGeom prst="rect">
+                      <a:avLst/>
+                    </a:prstGeom>
+                  </pic:spPr>
+                </pic:pic>
+              </a:graphicData>
+            </a:graphic>
+          </wp:inline>
+        </w:drawing>
+      </w:r>
+    </w:p>
+    <w:p>
+      <w:pPr>
+        <w:rPr>
+          <w:b/>
+          <w:bCs/>
+          <w:color w:val="70AD47" w:themeColor="accent6"/>
+        </w:rPr>
+      </w:pPr>
+      <w:r>
+        <w:rPr>
+          <w:b/>
+          <w:bCs/>
+          <w:color w:val="70AD47" w:themeColor="accent6"/>
+        </w:rPr>
+        <w:t>Apr</w:t>
+      </w:r>
+      <w:r>
+        <w:rPr>
+          <w:b/>
+          <w:bCs/>
+          <w:color w:val="70AD47" w:themeColor="accent6"/>
+        </w:rPr>
+        <w:t>è</w:t>
+      </w:r>
+      <w:r>
+        <w:rPr>
+          <w:b/>
+          <w:bCs/>
+          <w:color w:val="70AD47" w:themeColor="accent6"/>
+        </w:rPr>
+        <w:t>s</w:t>
+      </w:r>
+      <w:r>
+        <w:rPr>
+          <w:b/>
+          <w:bCs/>
+          <w:color w:val="70AD47" w:themeColor="accent6"/>
+        </w:rPr>
+        <w:t> :</w:t>
+      </w:r>
+    </w:p>
+    <w:p>
+      <w:r>
+        <w:rPr>
+          <w:noProof/>
+        </w:rPr>
+        <w:drawing>
+          <wp:inline distT="0" distB="0" distL="0" distR="0" wp14:anchorId="42A0ABFF" wp14:editId="7AF40C8A">
+            <wp:extent cx="2484856" cy="1531634"/>
+            <wp:effectExtent l="0" t="0" r="0" b="0"/>
+            <wp:docPr id="13" name="Image 13"/>
+            <wp:cNvGraphicFramePr>
+              <a:graphicFrameLocks xmlns:a="http://schemas.openxmlformats.org/drawingml/2006/main" noChangeAspect="1"/>
+            </wp:cNvGraphicFramePr>
+            <a:graphic xmlns:a="http://schemas.openxmlformats.org/drawingml/2006/main">
+              <a:graphicData uri="http://schemas.openxmlformats.org/drawingml/2006/picture">
+                <pic:pic xmlns:pic="http://schemas.openxmlformats.org/drawingml/2006/picture">
+                  <pic:nvPicPr>
+                    <pic:cNvPr id="1" name=""/>
+                    <pic:cNvPicPr/>
+                  </pic:nvPicPr>
+                  <pic:blipFill>
+                    <a:blip r:embed="rId14"/>
+                    <a:stretch>
+                      <a:fillRect/>
+                    </a:stretch>
+                  </pic:blipFill>
+                  <pic:spPr>
+                    <a:xfrm>
+                      <a:off x="0" y="0"/>
+                      <a:ext cx="2528002" cy="1558229"/>
+                    </a:xfrm>
+                    <a:prstGeom prst="rect">
+                      <a:avLst/>
+                    </a:prstGeom>
+                  </pic:spPr>
+                </pic:pic>
+              </a:graphicData>
+            </a:graphic>
+          </wp:inline>
+        </w:drawing>
+      </w:r>
+    </w:p>
+    <w:p>
+      <w:pPr>
+        <w:pStyle w:val="Paragraphedeliste"/>
+        <w:numPr>
+          <w:ilvl w:val="0"/>
+          <w:numId w:val="2"/>
+        </w:numPr>
+      </w:pPr>
+      <w:r>
+        <w:t>Changement titre</w:t>
+      </w:r>
+    </w:p>
+    <w:p>
+      <w:pPr>
+        <w:pStyle w:val="Paragraphedeliste"/>
+        <w:numPr>
+          <w:ilvl w:val="0"/>
+          <w:numId w:val="2"/>
+        </w:numPr>
+      </w:pPr>
+      <w:r>
+        <w:t>Changement nom fichier page2</w:t>
+      </w:r>
+    </w:p>
+    <w:p>
+      <w:pPr>
+        <w:pStyle w:val="Paragraphedeliste"/>
+        <w:numPr>
+          <w:ilvl w:val="0"/>
+          <w:numId w:val="2"/>
+        </w:numPr>
+      </w:pPr>
+      <w:r>
+        <w:t>Balisage JS</w:t>
+      </w:r>
+      <w:r>
+        <w:t> :</w:t>
+      </w:r>
+      <w:r>
+        <w:t xml:space="preserve"> </w:t>
+      </w:r>
+      <w:r>
+        <w:rPr>
+          <w:color w:val="5B9BD5" w:themeColor="accent5"/>
+        </w:rPr>
+        <w:t>Exécution</w:t>
+      </w:r>
+      <w:r>
+        <w:rPr>
+          <w:color w:val="5B9BD5" w:themeColor="accent5"/>
+        </w:rPr>
+        <w:t xml:space="preserve"> </w:t>
+      </w:r>
+      <w:r>
+        <w:rPr>
+          <w:color w:val="5B9BD5" w:themeColor="accent5"/>
+        </w:rPr>
+        <w:t>asynchrone</w:t>
+      </w:r>
+      <w:r>
+        <w:rPr>
+          <w:color w:val="5B9BD5" w:themeColor="accent5"/>
+        </w:rPr>
+        <w:t xml:space="preserve"> (ASYNC) ou </w:t>
+      </w:r>
+      <w:r>
+        <w:rPr>
+          <w:color w:val="5B9BD5" w:themeColor="accent5"/>
+        </w:rPr>
+        <w:t>exécution</w:t>
+      </w:r>
+      <w:r>
+        <w:rPr>
+          <w:color w:val="5B9BD5" w:themeColor="accent5"/>
+        </w:rPr>
+        <w:t xml:space="preserve"> diffère </w:t>
+      </w:r>
+      <w:r>
+        <w:rPr>
+          <w:color w:val="5B9BD5" w:themeColor="accent5"/>
+        </w:rPr>
+        <w:t>(DEFER)</w:t>
+      </w:r>
+    </w:p>
+    <w:p>
+      <w:pPr>
+        <w:pStyle w:val="Paragraphedeliste"/>
+        <w:numPr>
+          <w:ilvl w:val="0"/>
+          <w:numId w:val="2"/>
+        </w:numPr>
+      </w:pPr>
+      <w:r>
+        <w:t xml:space="preserve">Compresser ressources GZIP </w:t>
+      </w:r>
+      <w:r>
+        <w:rPr>
+          <w:color w:val="5B9BD5" w:themeColor="accent5"/>
+        </w:rPr>
+        <w:t>(améliorer vitesse chargement site)</w:t>
+      </w:r>
+    </w:p>
+    <w:p>
+      <w:pPr>
+        <w:pStyle w:val="Paragraphedeliste"/>
+        <w:numPr>
+          <w:ilvl w:val="0"/>
+          <w:numId w:val="2"/>
+        </w:numPr>
+      </w:pPr>
+      <w:proofErr w:type="spellStart"/>
+      <w:r>
+        <w:t>Manifier</w:t>
+      </w:r>
+      <w:proofErr w:type="spellEnd"/>
+      <w:r>
+        <w:t xml:space="preserve"> fichier J.S et CSS </w:t>
+      </w:r>
+      <w:r>
+        <w:t>(</w:t>
+      </w:r>
+      <w:hyperlink r:id="rId15" w:history="1">
+        <w:r>
+          <w:rPr>
+            <w:rStyle w:val="Lienhypertexte"/>
+          </w:rPr>
+          <w:t>https://www.manifier.org/</w:t>
+        </w:r>
+      </w:hyperlink>
+      <w:r>
+        <w:t xml:space="preserve"> ou </w:t>
+      </w:r>
+      <w:hyperlink r:id="rId16" w:history="1">
+        <w:r>
+          <w:rPr>
+            <w:rStyle w:val="Lienhypertexte"/>
+          </w:rPr>
+          <w:t>http://compressmycode.com</w:t>
+        </w:r>
+      </w:hyperlink>
+      <w:r>
+        <w:t xml:space="preserve"> )</w:t>
+      </w:r>
+    </w:p>
+    <w:p>
+      <w:pPr>
+        <w:pStyle w:val="Paragraphedeliste"/>
+        <w:numPr>
+          <w:ilvl w:val="0"/>
+          <w:numId w:val="2"/>
+        </w:numPr>
+      </w:pPr>
+      <w:r>
+        <w:t>Contenu mal structuré, mauvaise utilisation des balises</w:t>
+      </w:r>
+      <w:r>
+        <w:t>/</w:t>
+      </w:r>
+      <w:r>
+        <w:t xml:space="preserve"> </w:t>
+      </w:r>
+      <w:r>
+        <w:t>Mots-clés dans les titres</w:t>
+      </w:r>
+    </w:p>
+    <w:p>
+      <w:pPr>
+        <w:pStyle w:val="Paragraphedeliste"/>
+        <w:numPr>
+          <w:ilvl w:val="0"/>
+          <w:numId w:val="2"/>
+        </w:numPr>
+      </w:pPr>
+      <w:r>
+        <w:t>Ajouter des balises sémantiques</w:t>
+      </w:r>
+      <w:r>
+        <w:t xml:space="preserve"> + balises </w:t>
+      </w:r>
+      <w:proofErr w:type="spellStart"/>
+      <w:r>
+        <w:t>figcaption</w:t>
+      </w:r>
+      <w:proofErr w:type="spellEnd"/>
+      <w:r>
+        <w:t xml:space="preserve"> et figure pour image et </w:t>
+      </w:r>
+      <w:proofErr w:type="gramStart"/>
+      <w:r>
+        <w:t>texte(</w:t>
+      </w:r>
+      <w:proofErr w:type="spellStart"/>
+      <w:proofErr w:type="gramEnd"/>
+      <w:r>
+        <w:t>footer</w:t>
+      </w:r>
+      <w:proofErr w:type="spellEnd"/>
+      <w:r>
+        <w:t xml:space="preserve">, header, </w:t>
+      </w:r>
+      <w:proofErr w:type="spellStart"/>
+      <w:r>
+        <w:t>nav</w:t>
+      </w:r>
+      <w:proofErr w:type="spellEnd"/>
+      <w:r>
+        <w:t>, etc.)</w:t>
+      </w:r>
+    </w:p>
+    <w:p>
+      <w:pPr>
+        <w:pStyle w:val="Paragraphedeliste"/>
+        <w:numPr>
+          <w:ilvl w:val="0"/>
+          <w:numId w:val="2"/>
+        </w:numPr>
+      </w:pPr>
+      <w:r>
+        <w:t xml:space="preserve">Enlever les black </w:t>
+      </w:r>
+      <w:proofErr w:type="spellStart"/>
+      <w:r>
+        <w:t>hats</w:t>
+      </w:r>
+      <w:proofErr w:type="spellEnd"/>
+    </w:p>
+    <w:p>
+      <w:pPr>
+        <w:pStyle w:val="Paragraphedeliste"/>
+        <w:numPr>
+          <w:ilvl w:val="0"/>
+          <w:numId w:val="2"/>
+        </w:numPr>
+      </w:pPr>
+      <w:r>
+        <w:t>Taille de police et contraste</w:t>
+      </w:r>
+    </w:p>
+    <w:p>
+      <w:pPr>
+        <w:pStyle w:val="Paragraphedeliste"/>
+        <w:numPr>
+          <w:ilvl w:val="0"/>
+          <w:numId w:val="2"/>
+        </w:numPr>
+      </w:pPr>
+      <w:r>
+        <w:t xml:space="preserve">Ajouter lien </w:t>
+      </w:r>
+      <w:proofErr w:type="spellStart"/>
+      <w:r>
+        <w:t>bootstrap</w:t>
+      </w:r>
+      <w:proofErr w:type="spellEnd"/>
+      <w:r>
+        <w:t xml:space="preserve"> sur la page2</w:t>
+      </w:r>
+    </w:p>
+    <w:p>
+      <w:pPr>
+        <w:pStyle w:val="Paragraphedeliste"/>
+        <w:numPr>
+          <w:ilvl w:val="0"/>
+          <w:numId w:val="2"/>
+        </w:numPr>
+      </w:pPr>
+      <w:r>
+        <w:t>Remplacer les images avec des textes</w:t>
+      </w:r>
+    </w:p>
+    <w:p>
+      <w:pPr>
+        <w:pStyle w:val="Paragraphedeliste"/>
+        <w:numPr>
+          <w:ilvl w:val="0"/>
+          <w:numId w:val="2"/>
+        </w:numPr>
+        <w:rPr>
+          <w:color w:val="ED7D31" w:themeColor="accent2"/>
+        </w:rPr>
+      </w:pPr>
+      <w:r>
+        <w:t xml:space="preserve">Vérifier que les ALT des images </w:t>
+      </w:r>
+      <w:r>
+        <w:rPr>
+          <w:color w:val="ED7D31" w:themeColor="accent2"/>
+        </w:rPr>
+        <w:t>« </w:t>
+      </w:r>
+      <w:r>
+        <w:rPr>
+          <w:color w:val="ED7D31" w:themeColor="accent2"/>
+        </w:rPr>
+        <w:t>&lt;</w:t>
+      </w:r>
+      <w:proofErr w:type="spellStart"/>
+      <w:r>
+        <w:rPr>
+          <w:color w:val="ED7D31" w:themeColor="accent2"/>
+        </w:rPr>
+        <w:t>img</w:t>
+      </w:r>
+      <w:proofErr w:type="spellEnd"/>
+      <w:r>
+        <w:rPr>
+          <w:color w:val="ED7D31" w:themeColor="accent2"/>
+        </w:rPr>
+        <w:t xml:space="preserve"> src="https://monsite.com/image.png" alt="Description de l'image" /&gt;</w:t>
+      </w:r>
+      <w:r>
+        <w:rPr>
+          <w:color w:val="ED7D31" w:themeColor="accent2"/>
+        </w:rPr>
+        <w:t> »</w:t>
+      </w:r>
+    </w:p>
+    <w:p>
+      <w:pPr>
+        <w:pStyle w:val="Paragraphedeliste"/>
+        <w:numPr>
+          <w:ilvl w:val="0"/>
+          <w:numId w:val="2"/>
+        </w:numPr>
+      </w:pPr>
+      <w:r>
+        <w:t>Examiner l</w:t>
+      </w:r>
+      <w:r>
+        <w:t>a</w:t>
+      </w:r>
+      <w:r>
+        <w:t xml:space="preserve"> posit</w:t>
+      </w:r>
+      <w:r>
+        <w:t>i</w:t>
+      </w:r>
+      <w:r>
+        <w:t>on des mots clés Google analytique</w:t>
+      </w:r>
+      <w:r>
+        <w:t xml:space="preserve"> (points 2 et 3)</w:t>
+      </w:r>
+    </w:p>
+    <w:p>
+      <w:pPr>
+        <w:pStyle w:val="Paragraphedeliste"/>
+        <w:numPr>
+          <w:ilvl w:val="0"/>
+          <w:numId w:val="2"/>
+        </w:numPr>
+      </w:pPr>
+      <w:r>
+        <w:t>Vérifier la qualité des liens existants du site</w:t>
+      </w:r>
+    </w:p>
+    <w:p>
+      <w:pPr>
+        <w:pStyle w:val="Paragraphedeliste"/>
+        <w:numPr>
+          <w:ilvl w:val="0"/>
+          <w:numId w:val="2"/>
+        </w:numPr>
+      </w:pPr>
+      <w:r>
+        <w:t xml:space="preserve">Récupérer </w:t>
+      </w:r>
+      <w:proofErr w:type="spellStart"/>
+      <w:r>
+        <w:t>GTmetrix</w:t>
+      </w:r>
+      <w:proofErr w:type="spellEnd"/>
+      <w:r>
+        <w:t xml:space="preserve"> </w:t>
+      </w:r>
+      <w:r>
+        <w:sym w:font="Wingdings" w:char="F0E8"/>
+      </w:r>
+      <w:r>
+        <w:t xml:space="preserve"> Mesure la vitesse de chargement des pages</w:t>
+      </w:r>
+    </w:p>
+    <w:p>
+      <w:pPr>
+        <w:pStyle w:val="Paragraphedeliste"/>
+        <w:numPr>
+          <w:ilvl w:val="0"/>
+          <w:numId w:val="2"/>
+        </w:numPr>
+        <w:rPr>
+          <w:i/>
+          <w:iCs/>
+          <w:color w:val="FF0000"/>
+        </w:rPr>
+      </w:pPr>
+      <w:r>
+        <w:rPr>
+          <w:color w:val="FF0000"/>
+        </w:rPr>
+        <w:lastRenderedPageBreak/>
+        <w:t xml:space="preserve"> </w:t>
+      </w:r>
+      <w:r>
+        <w:rPr>
+          <w:i/>
+          <w:iCs/>
+          <w:color w:val="FF0000"/>
+        </w:rPr>
+        <w:t xml:space="preserve">Vérifier la </w:t>
+      </w:r>
+      <w:proofErr w:type="spellStart"/>
+      <w:r>
+        <w:rPr>
+          <w:i/>
+          <w:iCs/>
+          <w:color w:val="FF0000"/>
+        </w:rPr>
+        <w:t>crawlabilité</w:t>
+      </w:r>
+      <w:proofErr w:type="spellEnd"/>
+      <w:r>
+        <w:rPr>
+          <w:i/>
+          <w:iCs/>
+          <w:color w:val="FF0000"/>
+        </w:rPr>
+        <w:t xml:space="preserve"> ? </w:t>
+      </w:r>
+      <w:r>
+        <w:rPr>
+          <w:i/>
+          <w:iCs/>
+          <w:color w:val="FF0000"/>
+        </w:rPr>
+        <w:t xml:space="preserve">+ optimiser les balises canoniques </w:t>
+      </w:r>
+      <w:r>
+        <w:rPr>
+          <w:b/>
+          <w:bCs/>
+          <w:i/>
+          <w:iCs/>
+          <w:color w:val="FF0000"/>
+          <w:highlight w:val="yellow"/>
+        </w:rPr>
+        <w:t>A voir</w:t>
+      </w:r>
+      <w:r>
+        <w:rPr>
+          <w:i/>
+          <w:iCs/>
+          <w:color w:val="FF0000"/>
+        </w:rPr>
+        <w:t xml:space="preserve"> </w:t>
       </w:r>
     </w:p>
     <w:sectPr>
@@ -683,8 +1801,124 @@
       </w:pPr>
     </w:lvl>
   </w:abstractNum>
+  <w:abstractNum w:abstractNumId="1" w15:restartNumberingAfterBreak="0">
+    <w:nsid w:val="27D014FE"/>
+    <w:multiLevelType w:val="hybridMultilevel"/>
+    <w:tmpl w:val="269A53DA"/>
+    <w:lvl w:ilvl="0" w:tplc="040C0001">
+      <w:start w:val="1"/>
+      <w:numFmt w:val="bullet"/>
+      <w:lvlText w:val=""/>
+      <w:lvlJc w:val="left"/>
+      <w:pPr>
+        <w:ind w:left="720" w:hanging="360"/>
+      </w:pPr>
+      <w:rPr>
+        <w:rFonts w:ascii="Symbol" w:hAnsi="Symbol" w:hint="default"/>
+      </w:rPr>
+    </w:lvl>
+    <w:lvl w:ilvl="1" w:tplc="040C0003" w:tentative="1">
+      <w:start w:val="1"/>
+      <w:numFmt w:val="bullet"/>
+      <w:lvlText w:val="o"/>
+      <w:lvlJc w:val="left"/>
+      <w:pPr>
+        <w:ind w:left="1440" w:hanging="360"/>
+      </w:pPr>
+      <w:rPr>
+        <w:rFonts w:ascii="Courier New" w:hAnsi="Courier New" w:cs="Courier New" w:hint="default"/>
+      </w:rPr>
+    </w:lvl>
+    <w:lvl w:ilvl="2" w:tplc="040C0005" w:tentative="1">
+      <w:start w:val="1"/>
+      <w:numFmt w:val="bullet"/>
+      <w:lvlText w:val=""/>
+      <w:lvlJc w:val="left"/>
+      <w:pPr>
+        <w:ind w:left="2160" w:hanging="360"/>
+      </w:pPr>
+      <w:rPr>
+        <w:rFonts w:ascii="Wingdings" w:hAnsi="Wingdings" w:hint="default"/>
+      </w:rPr>
+    </w:lvl>
+    <w:lvl w:ilvl="3" w:tplc="040C0001" w:tentative="1">
+      <w:start w:val="1"/>
+      <w:numFmt w:val="bullet"/>
+      <w:lvlText w:val=""/>
+      <w:lvlJc w:val="left"/>
+      <w:pPr>
+        <w:ind w:left="2880" w:hanging="360"/>
+      </w:pPr>
+      <w:rPr>
+        <w:rFonts w:ascii="Symbol" w:hAnsi="Symbol" w:hint="default"/>
+      </w:rPr>
+    </w:lvl>
+    <w:lvl w:ilvl="4" w:tplc="040C0003" w:tentative="1">
+      <w:start w:val="1"/>
+      <w:numFmt w:val="bullet"/>
+      <w:lvlText w:val="o"/>
+      <w:lvlJc w:val="left"/>
+      <w:pPr>
+        <w:ind w:left="3600" w:hanging="360"/>
+      </w:pPr>
+      <w:rPr>
+        <w:rFonts w:ascii="Courier New" w:hAnsi="Courier New" w:cs="Courier New" w:hint="default"/>
+      </w:rPr>
+    </w:lvl>
+    <w:lvl w:ilvl="5" w:tplc="040C0005" w:tentative="1">
+      <w:start w:val="1"/>
+      <w:numFmt w:val="bullet"/>
+      <w:lvlText w:val=""/>
+      <w:lvlJc w:val="left"/>
+      <w:pPr>
+        <w:ind w:left="4320" w:hanging="360"/>
+      </w:pPr>
+      <w:rPr>
+        <w:rFonts w:ascii="Wingdings" w:hAnsi="Wingdings" w:hint="default"/>
+      </w:rPr>
+    </w:lvl>
+    <w:lvl w:ilvl="6" w:tplc="040C0001" w:tentative="1">
+      <w:start w:val="1"/>
+      <w:numFmt w:val="bullet"/>
+      <w:lvlText w:val=""/>
+      <w:lvlJc w:val="left"/>
+      <w:pPr>
+        <w:ind w:left="5040" w:hanging="360"/>
+      </w:pPr>
+      <w:rPr>
+        <w:rFonts w:ascii="Symbol" w:hAnsi="Symbol" w:hint="default"/>
+      </w:rPr>
+    </w:lvl>
+    <w:lvl w:ilvl="7" w:tplc="040C0003" w:tentative="1">
+      <w:start w:val="1"/>
+      <w:numFmt w:val="bullet"/>
+      <w:lvlText w:val="o"/>
+      <w:lvlJc w:val="left"/>
+      <w:pPr>
+        <w:ind w:left="5760" w:hanging="360"/>
+      </w:pPr>
+      <w:rPr>
+        <w:rFonts w:ascii="Courier New" w:hAnsi="Courier New" w:cs="Courier New" w:hint="default"/>
+      </w:rPr>
+    </w:lvl>
+    <w:lvl w:ilvl="8" w:tplc="040C0005" w:tentative="1">
+      <w:start w:val="1"/>
+      <w:numFmt w:val="bullet"/>
+      <w:lvlText w:val=""/>
+      <w:lvlJc w:val="left"/>
+      <w:pPr>
+        <w:ind w:left="6480" w:hanging="360"/>
+      </w:pPr>
+      <w:rPr>
+        <w:rFonts w:ascii="Wingdings" w:hAnsi="Wingdings" w:hint="default"/>
+      </w:rPr>
+    </w:lvl>
+  </w:abstractNum>
   <w:num w:numId="1">
     <w:abstractNumId w:val="0"/>
+  </w:num>
+  <w:num w:numId="2">
+    <w:abstractNumId w:val="1"/>
   </w:num>
 </w:numbering>
 </file>
@@ -1226,6 +2460,29 @@
       <w:szCs w:val="20"/>
     </w:rPr>
   </w:style>
+  <w:style w:type="character" w:styleId="Lienhypertexte">
+    <w:name w:val="Hyperlink"/>
+    <w:basedOn w:val="Policepardfaut"/>
+    <w:uiPriority w:val="99"/>
+    <w:unhideWhenUsed/>
+    <w:rsid w:val="00972645"/>
+    <w:rPr>
+      <w:color w:val="0563C1" w:themeColor="hyperlink"/>
+      <w:u w:val="single"/>
+    </w:rPr>
+  </w:style>
+  <w:style w:type="character" w:styleId="Mentionnonrsolue">
+    <w:name w:val="Unresolved Mention"/>
+    <w:basedOn w:val="Policepardfaut"/>
+    <w:uiPriority w:val="99"/>
+    <w:semiHidden/>
+    <w:unhideWhenUsed/>
+    <w:rsid w:val="00972645"/>
+    <w:rPr>
+      <w:color w:val="605E5C"/>
+      <w:shd w:val="clear" w:color="auto" w:fill="E1DFDD"/>
+    </w:rPr>
+  </w:style>
 </w:styles>
 </file>
 

</xml_diff>